<commit_message>
added diagram to the summary
</commit_message>
<xml_diff>
--- a/Summary.docx
+++ b/Summary.docx
@@ -1,6 +1,6 @@
 
 <file path=word/document.xml><?xml version="1.0" encoding="utf-8"?>
-<w:document xmlns:wpc="http://schemas.microsoft.com/office/word/2010/wordprocessingCanvas" xmlns:cx="http://schemas.microsoft.com/office/drawing/2014/chartex" xmlns:cx1="http://schemas.microsoft.com/office/drawing/2015/9/8/chartex" xmlns:cx2="http://schemas.microsoft.com/office/drawing/2015/10/21/chartex" xmlns:cx3="http://schemas.microsoft.com/office/drawing/2016/5/9/chartex" xmlns:cx4="http://schemas.microsoft.com/office/drawing/2016/5/10/chartex" xmlns:cx5="http://schemas.microsoft.com/office/drawing/2016/5/11/chartex" xmlns:cx6="http://schemas.microsoft.com/office/drawing/2016/5/12/chartex" xmlns:cx7="http://schemas.microsoft.com/office/drawing/2016/5/13/chartex" xmlns:cx8="http://schemas.microsoft.com/office/drawing/2016/5/14/chartex" xmlns:mc="http://schemas.openxmlformats.org/markup-compatibility/2006" xmlns:aink="http://schemas.microsoft.com/office/drawing/2016/ink" xmlns:am3d="http://schemas.microsoft.com/office/drawing/2017/model3d" xmlns:o="urn:schemas-microsoft-com:office:office" xmlns:oel="http://schemas.microsoft.com/office/2019/extlst" xmlns:r="http://schemas.openxmlformats.org/officeDocument/2006/relationships" xmlns:m="http://schemas.openxmlformats.org/officeDocument/2006/math" xmlns:v="urn:schemas-microsoft-com:vml" xmlns:wp14="http://schemas.microsoft.com/office/word/2010/wordprocessingDrawing" xmlns:wp="http://schemas.openxmlformats.org/drawingml/2006/wordprocessingDrawing" xmlns:w10="urn:schemas-microsoft-com:office:word" xmlns:w="http://schemas.openxmlformats.org/wordprocessingml/2006/main" xmlns:w14="http://schemas.microsoft.com/office/word/2010/wordml" xmlns:w15="http://schemas.microsoft.com/office/word/2012/wordml" xmlns:w16cex="http://schemas.microsoft.com/office/word/2018/wordml/cex" xmlns:w16cid="http://schemas.microsoft.com/office/word/2016/wordml/cid" xmlns:w16="http://schemas.microsoft.com/office/word/2018/wordml" xmlns:w16sdtdh="http://schemas.microsoft.com/office/word/2020/wordml/sdtdatahash" xmlns:w16se="http://schemas.microsoft.com/office/word/2015/wordml/symex" xmlns:wpg="http://schemas.microsoft.com/office/word/2010/wordprocessingGroup" xmlns:wpi="http://schemas.microsoft.com/office/word/2010/wordprocessingInk" xmlns:wne="http://schemas.microsoft.com/office/word/2006/wordml" xmlns:wps="http://schemas.microsoft.com/office/word/2010/wordprocessingShape" mc:Ignorable="w14 w15 w16se w16cid w16 w16cex w16sdtdh wp14">
+<w:document xmlns:wpc="http://schemas.microsoft.com/office/word/2010/wordprocessingCanvas" xmlns:cx="http://schemas.microsoft.com/office/drawing/2014/chartex" xmlns:cx1="http://schemas.microsoft.com/office/drawing/2015/9/8/chartex" xmlns:cx2="http://schemas.microsoft.com/office/drawing/2015/10/21/chartex" xmlns:cx3="http://schemas.microsoft.com/office/drawing/2016/5/9/chartex" xmlns:cx4="http://schemas.microsoft.com/office/drawing/2016/5/10/chartex" xmlns:cx5="http://schemas.microsoft.com/office/drawing/2016/5/11/chartex" xmlns:cx6="http://schemas.microsoft.com/office/drawing/2016/5/12/chartex" xmlns:cx7="http://schemas.microsoft.com/office/drawing/2016/5/13/chartex" xmlns:cx8="http://schemas.microsoft.com/office/drawing/2016/5/14/chartex" xmlns:mc="http://schemas.openxmlformats.org/markup-compatibility/2006" xmlns:aink="http://schemas.microsoft.com/office/drawing/2016/ink" xmlns:am3d="http://schemas.microsoft.com/office/drawing/2017/model3d" xmlns:o="urn:schemas-microsoft-com:office:office" xmlns:r="http://schemas.openxmlformats.org/officeDocument/2006/relationships" xmlns:m="http://schemas.openxmlformats.org/officeDocument/2006/math" xmlns:v="urn:schemas-microsoft-com:vml" xmlns:wp14="http://schemas.microsoft.com/office/word/2010/wordprocessingDrawing" xmlns:wp="http://schemas.openxmlformats.org/drawingml/2006/wordprocessingDrawing" xmlns:w10="urn:schemas-microsoft-com:office:word" xmlns:w="http://schemas.openxmlformats.org/wordprocessingml/2006/main" xmlns:w14="http://schemas.microsoft.com/office/word/2010/wordml" xmlns:w15="http://schemas.microsoft.com/office/word/2012/wordml" xmlns:w16cex="http://schemas.microsoft.com/office/word/2018/wordml/cex" xmlns:w16cid="http://schemas.microsoft.com/office/word/2016/wordml/cid" xmlns:w16="http://schemas.microsoft.com/office/word/2018/wordml" xmlns:w16sdtdh="http://schemas.microsoft.com/office/word/2020/wordml/sdtdatahash" xmlns:w16se="http://schemas.microsoft.com/office/word/2015/wordml/symex" xmlns:wpg="http://schemas.microsoft.com/office/word/2010/wordprocessingGroup" xmlns:wpi="http://schemas.microsoft.com/office/word/2010/wordprocessingInk" xmlns:wne="http://schemas.microsoft.com/office/word/2006/wordml" xmlns:wps="http://schemas.microsoft.com/office/word/2010/wordprocessingShape" mc:Ignorable="w14 w15 w16se w16cid w16 w16cex w16sdtdh wp14">
   <w:body>
     <w:p>
       <w:pPr>
@@ -785,6 +785,42 @@
           <w:szCs w:val="24"/>
           <w:lang w:val="en-US"/>
         </w:rPr>
+        <w:t xml:space="preserve"> Once the information is submitted the new shelter is show</w:t>
+      </w:r>
+      <w:r>
+        <w:rPr>
+          <w:rFonts w:ascii="Times New Roman" w:hAnsi="Times New Roman" w:cs="Times New Roman"/>
+          <w:sz w:val="24"/>
+          <w:szCs w:val="24"/>
+          <w:lang w:val="en-US"/>
+        </w:rPr>
+        <w:t>n</w:t>
+      </w:r>
+      <w:r>
+        <w:rPr>
+          <w:rFonts w:ascii="Times New Roman" w:hAnsi="Times New Roman" w:cs="Times New Roman"/>
+          <w:sz w:val="24"/>
+          <w:szCs w:val="24"/>
+          <w:lang w:val="en-US"/>
+        </w:rPr>
+        <w:t xml:space="preserve"> in the main page. If any of the required field</w:t>
+      </w:r>
+      <w:r>
+        <w:rPr>
+          <w:rFonts w:ascii="Times New Roman" w:hAnsi="Times New Roman" w:cs="Times New Roman"/>
+          <w:sz w:val="24"/>
+          <w:szCs w:val="24"/>
+          <w:lang w:val="en-US"/>
+        </w:rPr>
+        <w:t>s</w:t>
+      </w:r>
+      <w:r>
+        <w:rPr>
+          <w:rFonts w:ascii="Times New Roman" w:hAnsi="Times New Roman" w:cs="Times New Roman"/>
+          <w:sz w:val="24"/>
+          <w:szCs w:val="24"/>
+          <w:lang w:val="en-US"/>
+        </w:rPr>
         <w:t xml:space="preserve"> </w:t>
       </w:r>
       <w:r>
@@ -794,75 +830,8 @@
           <w:szCs w:val="24"/>
           <w:lang w:val="en-US"/>
         </w:rPr>
-        <w:t>Once the information is submitted the new shelter is show</w:t>
-      </w:r>
-      <w:r>
-        <w:rPr>
-          <w:rFonts w:ascii="Times New Roman" w:hAnsi="Times New Roman" w:cs="Times New Roman"/>
-          <w:sz w:val="24"/>
-          <w:szCs w:val="24"/>
-          <w:lang w:val="en-US"/>
-        </w:rPr>
-        <w:t>n</w:t>
-      </w:r>
-      <w:r>
-        <w:rPr>
-          <w:rFonts w:ascii="Times New Roman" w:hAnsi="Times New Roman" w:cs="Times New Roman"/>
-          <w:sz w:val="24"/>
-          <w:szCs w:val="24"/>
-          <w:lang w:val="en-US"/>
-        </w:rPr>
-        <w:t xml:space="preserve"> </w:t>
-      </w:r>
-      <w:proofErr w:type="gramStart"/>
-      <w:r>
-        <w:rPr>
-          <w:rFonts w:ascii="Times New Roman" w:hAnsi="Times New Roman" w:cs="Times New Roman"/>
-          <w:sz w:val="24"/>
-          <w:szCs w:val="24"/>
-          <w:lang w:val="en-US"/>
-        </w:rPr>
-        <w:t>in</w:t>
-      </w:r>
-      <w:proofErr w:type="gramEnd"/>
-      <w:r>
-        <w:rPr>
-          <w:rFonts w:ascii="Times New Roman" w:hAnsi="Times New Roman" w:cs="Times New Roman"/>
-          <w:sz w:val="24"/>
-          <w:szCs w:val="24"/>
-          <w:lang w:val="en-US"/>
-        </w:rPr>
-        <w:t xml:space="preserve"> the main page. If any of the required field</w:t>
-      </w:r>
-      <w:r>
-        <w:rPr>
-          <w:rFonts w:ascii="Times New Roman" w:hAnsi="Times New Roman" w:cs="Times New Roman"/>
-          <w:sz w:val="24"/>
-          <w:szCs w:val="24"/>
-          <w:lang w:val="en-US"/>
-        </w:rPr>
-        <w:t>s</w:t>
-      </w:r>
-      <w:r>
-        <w:rPr>
-          <w:rFonts w:ascii="Times New Roman" w:hAnsi="Times New Roman" w:cs="Times New Roman"/>
-          <w:sz w:val="24"/>
-          <w:szCs w:val="24"/>
-          <w:lang w:val="en-US"/>
-        </w:rPr>
-        <w:t xml:space="preserve"> </w:t>
-      </w:r>
-      <w:proofErr w:type="gramStart"/>
-      <w:r>
-        <w:rPr>
-          <w:rFonts w:ascii="Times New Roman" w:hAnsi="Times New Roman" w:cs="Times New Roman"/>
-          <w:sz w:val="24"/>
-          <w:szCs w:val="24"/>
-          <w:lang w:val="en-US"/>
-        </w:rPr>
         <w:t>is</w:t>
       </w:r>
-      <w:proofErr w:type="gramEnd"/>
       <w:r>
         <w:rPr>
           <w:rFonts w:ascii="Times New Roman" w:hAnsi="Times New Roman" w:cs="Times New Roman"/>
@@ -955,7 +924,25 @@
           <w:szCs w:val="24"/>
           <w:lang w:val="en-US"/>
         </w:rPr>
-        <w:t xml:space="preserve"> look for the shelter that match</w:t>
+        <w:t xml:space="preserve"> look for the shelter</w:t>
+      </w:r>
+      <w:r>
+        <w:rPr>
+          <w:rFonts w:ascii="Times New Roman" w:hAnsi="Times New Roman" w:cs="Times New Roman"/>
+          <w:sz w:val="24"/>
+          <w:szCs w:val="24"/>
+          <w:lang w:val="en-US"/>
+        </w:rPr>
+        <w:t xml:space="preserve"> (name or local area)</w:t>
+      </w:r>
+      <w:r>
+        <w:rPr>
+          <w:rFonts w:ascii="Times New Roman" w:hAnsi="Times New Roman" w:cs="Times New Roman"/>
+          <w:sz w:val="24"/>
+          <w:szCs w:val="24"/>
+          <w:lang w:val="en-US"/>
+        </w:rPr>
+        <w:t xml:space="preserve"> that match</w:t>
       </w:r>
       <w:r>
         <w:rPr>
@@ -1150,27 +1137,7 @@
           <w:szCs w:val="24"/>
           <w:lang w:val="en-US"/>
         </w:rPr>
-        <w:t xml:space="preserve">shelter </w:t>
-      </w:r>
-      <w:proofErr w:type="gramStart"/>
-      <w:r>
-        <w:rPr>
-          <w:rFonts w:ascii="Times New Roman" w:hAnsi="Times New Roman" w:cs="Times New Roman"/>
-          <w:sz w:val="24"/>
-          <w:szCs w:val="24"/>
-          <w:lang w:val="en-US"/>
-        </w:rPr>
-        <w:t>in</w:t>
-      </w:r>
-      <w:proofErr w:type="gramEnd"/>
-      <w:r>
-        <w:rPr>
-          <w:rFonts w:ascii="Times New Roman" w:hAnsi="Times New Roman" w:cs="Times New Roman"/>
-          <w:sz w:val="24"/>
-          <w:szCs w:val="24"/>
-          <w:lang w:val="en-US"/>
-        </w:rPr>
-        <w:t xml:space="preserve"> a map</w:t>
+        <w:t>shelter in a map</w:t>
       </w:r>
       <w:r>
         <w:rPr>
@@ -1296,7 +1263,61 @@
           <w:szCs w:val="24"/>
           <w:lang w:val="en-US"/>
         </w:rPr>
-        <w:t xml:space="preserve">Once the user </w:t>
+        <w:t>Once the user post a comment</w:t>
+      </w:r>
+      <w:r>
+        <w:rPr>
+          <w:rFonts w:ascii="Times New Roman" w:hAnsi="Times New Roman" w:cs="Times New Roman"/>
+          <w:sz w:val="24"/>
+          <w:szCs w:val="24"/>
+          <w:lang w:val="en-US"/>
+        </w:rPr>
+        <w:t xml:space="preserve"> </w:t>
+      </w:r>
+      <w:r>
+        <w:rPr>
+          <w:rFonts w:ascii="Times New Roman" w:hAnsi="Times New Roman" w:cs="Times New Roman"/>
+          <w:sz w:val="24"/>
+          <w:szCs w:val="24"/>
+          <w:lang w:val="en-US"/>
+        </w:rPr>
+        <w:t>it</w:t>
+      </w:r>
+      <w:r>
+        <w:rPr>
+          <w:rFonts w:ascii="Times New Roman" w:hAnsi="Times New Roman" w:cs="Times New Roman"/>
+          <w:sz w:val="24"/>
+          <w:szCs w:val="24"/>
+          <w:lang w:val="en-US"/>
+        </w:rPr>
+        <w:t xml:space="preserve"> is saved in the database and immediately it </w:t>
+      </w:r>
+      <w:r>
+        <w:rPr>
+          <w:rFonts w:ascii="Times New Roman" w:hAnsi="Times New Roman" w:cs="Times New Roman"/>
+          <w:sz w:val="24"/>
+          <w:szCs w:val="24"/>
+          <w:lang w:val="en-US"/>
+        </w:rPr>
+        <w:t>is displayed</w:t>
+      </w:r>
+      <w:r>
+        <w:rPr>
+          <w:rFonts w:ascii="Times New Roman" w:hAnsi="Times New Roman" w:cs="Times New Roman"/>
+          <w:sz w:val="24"/>
+          <w:szCs w:val="24"/>
+          <w:lang w:val="en-US"/>
+        </w:rPr>
+        <w:t xml:space="preserve"> in the </w:t>
+      </w:r>
+      <w:r>
+        <w:rPr>
+          <w:rFonts w:ascii="Times New Roman" w:hAnsi="Times New Roman" w:cs="Times New Roman"/>
+          <w:sz w:val="24"/>
+          <w:szCs w:val="24"/>
+          <w:lang w:val="en-US"/>
+        </w:rPr>
+        <w:t xml:space="preserve">selected </w:t>
       </w:r>
       <w:proofErr w:type="gramStart"/>
       <w:r>
@@ -1306,108 +1327,18 @@
           <w:szCs w:val="24"/>
           <w:lang w:val="en-US"/>
         </w:rPr>
-        <w:t>post</w:t>
+        <w:t>page</w:t>
+      </w:r>
+      <w:r>
+        <w:rPr>
+          <w:rFonts w:ascii="Times New Roman" w:hAnsi="Times New Roman" w:cs="Times New Roman"/>
+          <w:sz w:val="24"/>
+          <w:szCs w:val="24"/>
+          <w:lang w:val="en-US"/>
+        </w:rPr>
+        <w:t>’s  shelter</w:t>
       </w:r>
       <w:proofErr w:type="gramEnd"/>
-      <w:r>
-        <w:rPr>
-          <w:rFonts w:ascii="Times New Roman" w:hAnsi="Times New Roman" w:cs="Times New Roman"/>
-          <w:sz w:val="24"/>
-          <w:szCs w:val="24"/>
-          <w:lang w:val="en-US"/>
-        </w:rPr>
-        <w:t xml:space="preserve"> a comment</w:t>
-      </w:r>
-      <w:r>
-        <w:rPr>
-          <w:rFonts w:ascii="Times New Roman" w:hAnsi="Times New Roman" w:cs="Times New Roman"/>
-          <w:sz w:val="24"/>
-          <w:szCs w:val="24"/>
-          <w:lang w:val="en-US"/>
-        </w:rPr>
-        <w:t xml:space="preserve"> </w:t>
-      </w:r>
-      <w:r>
-        <w:rPr>
-          <w:rFonts w:ascii="Times New Roman" w:hAnsi="Times New Roman" w:cs="Times New Roman"/>
-          <w:sz w:val="24"/>
-          <w:szCs w:val="24"/>
-          <w:lang w:val="en-US"/>
-        </w:rPr>
-        <w:t>it</w:t>
-      </w:r>
-      <w:r>
-        <w:rPr>
-          <w:rFonts w:ascii="Times New Roman" w:hAnsi="Times New Roman" w:cs="Times New Roman"/>
-          <w:sz w:val="24"/>
-          <w:szCs w:val="24"/>
-          <w:lang w:val="en-US"/>
-        </w:rPr>
-        <w:t xml:space="preserve"> is saved in the database and </w:t>
-      </w:r>
-      <w:r>
-        <w:rPr>
-          <w:rFonts w:ascii="Times New Roman" w:hAnsi="Times New Roman" w:cs="Times New Roman"/>
-          <w:sz w:val="24"/>
-          <w:szCs w:val="24"/>
-          <w:lang w:val="en-US"/>
-        </w:rPr>
-        <w:t>immediately</w:t>
-      </w:r>
-      <w:r>
-        <w:rPr>
-          <w:rFonts w:ascii="Times New Roman" w:hAnsi="Times New Roman" w:cs="Times New Roman"/>
-          <w:sz w:val="24"/>
-          <w:szCs w:val="24"/>
-          <w:lang w:val="en-US"/>
-        </w:rPr>
-        <w:t xml:space="preserve"> it </w:t>
-      </w:r>
-      <w:r>
-        <w:rPr>
-          <w:rFonts w:ascii="Times New Roman" w:hAnsi="Times New Roman" w:cs="Times New Roman"/>
-          <w:sz w:val="24"/>
-          <w:szCs w:val="24"/>
-          <w:lang w:val="en-US"/>
-        </w:rPr>
-        <w:t>is displayed</w:t>
-      </w:r>
-      <w:r>
-        <w:rPr>
-          <w:rFonts w:ascii="Times New Roman" w:hAnsi="Times New Roman" w:cs="Times New Roman"/>
-          <w:sz w:val="24"/>
-          <w:szCs w:val="24"/>
-          <w:lang w:val="en-US"/>
-        </w:rPr>
-        <w:t xml:space="preserve"> in the </w:t>
-      </w:r>
-      <w:r>
-        <w:rPr>
-          <w:rFonts w:ascii="Times New Roman" w:hAnsi="Times New Roman" w:cs="Times New Roman"/>
-          <w:sz w:val="24"/>
-          <w:szCs w:val="24"/>
-          <w:lang w:val="en-US"/>
-        </w:rPr>
-        <w:t xml:space="preserve">selected </w:t>
-      </w:r>
-      <w:r>
-        <w:rPr>
-          <w:rFonts w:ascii="Times New Roman" w:hAnsi="Times New Roman" w:cs="Times New Roman"/>
-          <w:sz w:val="24"/>
-          <w:szCs w:val="24"/>
-          <w:lang w:val="en-US"/>
-        </w:rPr>
-        <w:t>page</w:t>
-      </w:r>
-      <w:r>
-        <w:rPr>
-          <w:rFonts w:ascii="Times New Roman" w:hAnsi="Times New Roman" w:cs="Times New Roman"/>
-          <w:sz w:val="24"/>
-          <w:szCs w:val="24"/>
-          <w:lang w:val="en-US"/>
-        </w:rPr>
-        <w:t>’s  shelter</w:t>
-      </w:r>
       <w:r>
         <w:rPr>
           <w:rFonts w:ascii="Times New Roman" w:hAnsi="Times New Roman" w:cs="Times New Roman"/>
@@ -1914,7 +1845,25 @@
           <w:szCs w:val="24"/>
           <w:lang w:val="en-US"/>
         </w:rPr>
-        <w:t xml:space="preserve"> or add data to the database.</w:t>
+        <w:t xml:space="preserve"> or add data to the database</w:t>
+      </w:r>
+      <w:r>
+        <w:rPr>
+          <w:rFonts w:ascii="Times New Roman" w:hAnsi="Times New Roman" w:cs="Times New Roman"/>
+          <w:sz w:val="24"/>
+          <w:szCs w:val="24"/>
+          <w:lang w:val="en-US"/>
+        </w:rPr>
+        <w:t xml:space="preserve"> with validations</w:t>
+      </w:r>
+      <w:r>
+        <w:rPr>
+          <w:rFonts w:ascii="Times New Roman" w:hAnsi="Times New Roman" w:cs="Times New Roman"/>
+          <w:sz w:val="24"/>
+          <w:szCs w:val="24"/>
+          <w:lang w:val="en-US"/>
+        </w:rPr>
+        <w:t>.</w:t>
       </w:r>
     </w:p>
     <w:p>
@@ -1927,6 +1876,95 @@
           <w:lang w:val="en-US"/>
         </w:rPr>
       </w:pPr>
+    </w:p>
+    <w:p>
+      <w:pPr>
+        <w:jc w:val="both"/>
+        <w:rPr>
+          <w:rFonts w:ascii="Times New Roman" w:hAnsi="Times New Roman" w:cs="Times New Roman"/>
+          <w:b/>
+          <w:bCs/>
+          <w:sz w:val="24"/>
+          <w:szCs w:val="24"/>
+          <w:lang w:val="en-US"/>
+        </w:rPr>
+      </w:pPr>
+      <w:r>
+        <w:rPr>
+          <w:rFonts w:ascii="Times New Roman" w:hAnsi="Times New Roman" w:cs="Times New Roman"/>
+          <w:b/>
+          <w:bCs/>
+          <w:sz w:val="24"/>
+          <w:szCs w:val="24"/>
+          <w:lang w:val="en-US"/>
+        </w:rPr>
+        <w:t>Overall Design</w:t>
+      </w:r>
+      <w:r>
+        <w:rPr>
+          <w:rFonts w:ascii="Times New Roman" w:hAnsi="Times New Roman" w:cs="Times New Roman"/>
+          <w:b/>
+          <w:bCs/>
+          <w:sz w:val="24"/>
+          <w:szCs w:val="24"/>
+          <w:lang w:val="en-US"/>
+        </w:rPr>
+        <w:t>:</w:t>
+      </w:r>
+    </w:p>
+    <w:p>
+      <w:pPr>
+        <w:jc w:val="both"/>
+        <w:rPr>
+          <w:rFonts w:ascii="Times New Roman" w:hAnsi="Times New Roman" w:cs="Times New Roman"/>
+          <w:sz w:val="24"/>
+          <w:szCs w:val="24"/>
+          <w:lang w:val="en-US"/>
+        </w:rPr>
+      </w:pPr>
+      <w:r>
+        <w:rPr>
+          <w:rFonts w:ascii="Times New Roman" w:hAnsi="Times New Roman" w:cs="Times New Roman"/>
+          <w:sz w:val="24"/>
+          <w:szCs w:val="24"/>
+          <w:lang w:val="en-US"/>
+        </w:rPr>
+        <w:drawing>
+          <wp:inline distT="0" distB="0" distL="0" distR="0" wp14:anchorId="63637F12" wp14:editId="50886764">
+            <wp:extent cx="5943600" cy="3147060"/>
+            <wp:effectExtent l="0" t="0" r="0" b="2540"/>
+            <wp:docPr id="1" name="Picture 1" descr="Diagram&#10;&#10;Description automatically generated"/>
+            <wp:cNvGraphicFramePr>
+              <a:graphicFrameLocks xmlns:a="http://schemas.openxmlformats.org/drawingml/2006/main" noChangeAspect="1"/>
+            </wp:cNvGraphicFramePr>
+            <a:graphic xmlns:a="http://schemas.openxmlformats.org/drawingml/2006/main">
+              <a:graphicData uri="http://schemas.openxmlformats.org/drawingml/2006/picture">
+                <pic:pic xmlns:pic="http://schemas.openxmlformats.org/drawingml/2006/picture">
+                  <pic:nvPicPr>
+                    <pic:cNvPr id="1" name="Picture 1" descr="Diagram&#10;&#10;Description automatically generated"/>
+                    <pic:cNvPicPr/>
+                  </pic:nvPicPr>
+                  <pic:blipFill>
+                    <a:blip r:embed="rId5"/>
+                    <a:stretch>
+                      <a:fillRect/>
+                    </a:stretch>
+                  </pic:blipFill>
+                  <pic:spPr>
+                    <a:xfrm>
+                      <a:off x="0" y="0"/>
+                      <a:ext cx="5943600" cy="3147060"/>
+                    </a:xfrm>
+                    <a:prstGeom prst="rect">
+                      <a:avLst/>
+                    </a:prstGeom>
+                  </pic:spPr>
+                </pic:pic>
+              </a:graphicData>
+            </a:graphic>
+          </wp:inline>
+        </w:drawing>
+      </w:r>
     </w:p>
     <w:p>
       <w:pPr>
@@ -1950,7 +1988,7 @@
 </file>
 
 <file path=word/numbering.xml><?xml version="1.0" encoding="utf-8"?>
-<w:numbering xmlns:wpc="http://schemas.microsoft.com/office/word/2010/wordprocessingCanvas" xmlns:cx="http://schemas.microsoft.com/office/drawing/2014/chartex" xmlns:cx1="http://schemas.microsoft.com/office/drawing/2015/9/8/chartex" xmlns:cx2="http://schemas.microsoft.com/office/drawing/2015/10/21/chartex" xmlns:cx3="http://schemas.microsoft.com/office/drawing/2016/5/9/chartex" xmlns:cx4="http://schemas.microsoft.com/office/drawing/2016/5/10/chartex" xmlns:cx5="http://schemas.microsoft.com/office/drawing/2016/5/11/chartex" xmlns:cx6="http://schemas.microsoft.com/office/drawing/2016/5/12/chartex" xmlns:cx7="http://schemas.microsoft.com/office/drawing/2016/5/13/chartex" xmlns:cx8="http://schemas.microsoft.com/office/drawing/2016/5/14/chartex" xmlns:mc="http://schemas.openxmlformats.org/markup-compatibility/2006" xmlns:aink="http://schemas.microsoft.com/office/drawing/2016/ink" xmlns:am3d="http://schemas.microsoft.com/office/drawing/2017/model3d" xmlns:o="urn:schemas-microsoft-com:office:office" xmlns:oel="http://schemas.microsoft.com/office/2019/extlst" xmlns:r="http://schemas.openxmlformats.org/officeDocument/2006/relationships" xmlns:m="http://schemas.openxmlformats.org/officeDocument/2006/math" xmlns:v="urn:schemas-microsoft-com:vml" xmlns:wp14="http://schemas.microsoft.com/office/word/2010/wordprocessingDrawing" xmlns:wp="http://schemas.openxmlformats.org/drawingml/2006/wordprocessingDrawing" xmlns:w10="urn:schemas-microsoft-com:office:word" xmlns:w="http://schemas.openxmlformats.org/wordprocessingml/2006/main" xmlns:w14="http://schemas.microsoft.com/office/word/2010/wordml" xmlns:w15="http://schemas.microsoft.com/office/word/2012/wordml" xmlns:w16cex="http://schemas.microsoft.com/office/word/2018/wordml/cex" xmlns:w16cid="http://schemas.microsoft.com/office/word/2016/wordml/cid" xmlns:w16="http://schemas.microsoft.com/office/word/2018/wordml" xmlns:w16sdtdh="http://schemas.microsoft.com/office/word/2020/wordml/sdtdatahash" xmlns:w16se="http://schemas.microsoft.com/office/word/2015/wordml/symex" xmlns:wpg="http://schemas.microsoft.com/office/word/2010/wordprocessingGroup" xmlns:wpi="http://schemas.microsoft.com/office/word/2010/wordprocessingInk" xmlns:wne="http://schemas.microsoft.com/office/word/2006/wordml" xmlns:wps="http://schemas.microsoft.com/office/word/2010/wordprocessingShape" mc:Ignorable="w14 w15 w16se w16cid w16 w16cex w16sdtdh wp14">
+<w:numbering xmlns:wpc="http://schemas.microsoft.com/office/word/2010/wordprocessingCanvas" xmlns:cx="http://schemas.microsoft.com/office/drawing/2014/chartex" xmlns:cx1="http://schemas.microsoft.com/office/drawing/2015/9/8/chartex" xmlns:cx2="http://schemas.microsoft.com/office/drawing/2015/10/21/chartex" xmlns:cx3="http://schemas.microsoft.com/office/drawing/2016/5/9/chartex" xmlns:cx4="http://schemas.microsoft.com/office/drawing/2016/5/10/chartex" xmlns:cx5="http://schemas.microsoft.com/office/drawing/2016/5/11/chartex" xmlns:cx6="http://schemas.microsoft.com/office/drawing/2016/5/12/chartex" xmlns:cx7="http://schemas.microsoft.com/office/drawing/2016/5/13/chartex" xmlns:cx8="http://schemas.microsoft.com/office/drawing/2016/5/14/chartex" xmlns:mc="http://schemas.openxmlformats.org/markup-compatibility/2006" xmlns:aink="http://schemas.microsoft.com/office/drawing/2016/ink" xmlns:am3d="http://schemas.microsoft.com/office/drawing/2017/model3d" xmlns:o="urn:schemas-microsoft-com:office:office" xmlns:r="http://schemas.openxmlformats.org/officeDocument/2006/relationships" xmlns:m="http://schemas.openxmlformats.org/officeDocument/2006/math" xmlns:v="urn:schemas-microsoft-com:vml" xmlns:wp14="http://schemas.microsoft.com/office/word/2010/wordprocessingDrawing" xmlns:wp="http://schemas.openxmlformats.org/drawingml/2006/wordprocessingDrawing" xmlns:w10="urn:schemas-microsoft-com:office:word" xmlns:w="http://schemas.openxmlformats.org/wordprocessingml/2006/main" xmlns:w14="http://schemas.microsoft.com/office/word/2010/wordml" xmlns:w15="http://schemas.microsoft.com/office/word/2012/wordml" xmlns:w16cex="http://schemas.microsoft.com/office/word/2018/wordml/cex" xmlns:w16cid="http://schemas.microsoft.com/office/word/2016/wordml/cid" xmlns:w16="http://schemas.microsoft.com/office/word/2018/wordml" xmlns:w16sdtdh="http://schemas.microsoft.com/office/word/2020/wordml/sdtdatahash" xmlns:w16se="http://schemas.microsoft.com/office/word/2015/wordml/symex" xmlns:wpg="http://schemas.microsoft.com/office/word/2010/wordprocessingGroup" xmlns:wpi="http://schemas.microsoft.com/office/word/2010/wordprocessingInk" xmlns:wne="http://schemas.microsoft.com/office/word/2006/wordml" xmlns:wps="http://schemas.microsoft.com/office/word/2010/wordprocessingShape" mc:Ignorable="w14 w15 w16se w16cid w16 w16cex w16sdtdh wp14">
   <w:abstractNum w:abstractNumId="0" w15:restartNumberingAfterBreak="0">
     <w:nsid w:val="16E87B88"/>
     <w:multiLevelType w:val="hybridMultilevel"/>
@@ -2379,16 +2417,16 @@
       </w:rPr>
     </w:lvl>
   </w:abstractNum>
-  <w:num w:numId="1" w16cid:durableId="1749112621">
+  <w:num w:numId="1">
     <w:abstractNumId w:val="0"/>
   </w:num>
-  <w:num w:numId="2" w16cid:durableId="517424534">
+  <w:num w:numId="2">
     <w:abstractNumId w:val="2"/>
   </w:num>
-  <w:num w:numId="3" w16cid:durableId="1951085028">
+  <w:num w:numId="3">
     <w:abstractNumId w:val="1"/>
   </w:num>
-  <w:num w:numId="4" w16cid:durableId="326790523">
+  <w:num w:numId="4">
     <w:abstractNumId w:val="3"/>
   </w:num>
 </w:numbering>

</xml_diff>

<commit_message>
added back diagram to the summary
</commit_message>
<xml_diff>
--- a/Summary.docx
+++ b/Summary.docx
@@ -1941,16 +1941,153 @@
     </w:p>
     <w:p>
       <w:pPr>
+        <w:rPr>
+          <w:rFonts w:ascii="Arial" w:hAnsi="Arial" w:cs="Arial"/>
+          <w:b/>
+          <w:bCs/>
+          <w:sz w:val="28"/>
+          <w:szCs w:val="28"/>
+          <w:lang w:val="en-US"/>
+        </w:rPr>
+      </w:pPr>
+      <w:r>
+        <w:rPr>
+          <w:rFonts w:ascii="Arial" w:hAnsi="Arial" w:cs="Arial"/>
+          <w:b/>
+          <w:bCs/>
+          <w:sz w:val="28"/>
+          <w:szCs w:val="28"/>
+          <w:lang w:val="en-US"/>
+        </w:rPr>
+        <w:br w:type="page"/>
+      </w:r>
+    </w:p>
+    <w:p>
+      <w:pPr>
         <w:jc w:val="both"/>
         <w:rPr>
           <w:rFonts w:ascii="Arial" w:hAnsi="Arial" w:cs="Arial"/>
-          <w:sz w:val="24"/>
-          <w:szCs w:val="24"/>
-          <w:lang w:val="en-US"/>
-        </w:rPr>
-      </w:pPr>
+          <w:b/>
+          <w:bCs/>
+          <w:sz w:val="28"/>
+          <w:szCs w:val="28"/>
+          <w:lang w:val="en-US"/>
+        </w:rPr>
+      </w:pPr>
+      <w:r>
+        <w:rPr>
+          <w:rFonts w:ascii="Arial" w:hAnsi="Arial" w:cs="Arial"/>
+          <w:b/>
+          <w:bCs/>
+          <w:sz w:val="28"/>
+          <w:szCs w:val="28"/>
+          <w:lang w:val="en-US"/>
+        </w:rPr>
+        <w:lastRenderedPageBreak/>
+        <w:t>1.</w:t>
+      </w:r>
+      <w:r>
+        <w:rPr>
+          <w:rFonts w:ascii="Arial" w:hAnsi="Arial" w:cs="Arial"/>
+          <w:b/>
+          <w:bCs/>
+          <w:sz w:val="28"/>
+          <w:szCs w:val="28"/>
+          <w:lang w:val="en-US"/>
+        </w:rPr>
+        <w:t>3</w:t>
+      </w:r>
+      <w:r>
+        <w:rPr>
+          <w:rFonts w:ascii="Arial" w:hAnsi="Arial" w:cs="Arial"/>
+          <w:b/>
+          <w:bCs/>
+          <w:sz w:val="28"/>
+          <w:szCs w:val="28"/>
+          <w:lang w:val="en-US"/>
+        </w:rPr>
+        <w:t xml:space="preserve">. Structure </w:t>
+      </w:r>
+      <w:r>
+        <w:rPr>
+          <w:rFonts w:ascii="Arial" w:hAnsi="Arial" w:cs="Arial"/>
+          <w:b/>
+          <w:bCs/>
+          <w:sz w:val="28"/>
+          <w:szCs w:val="28"/>
+          <w:lang w:val="en-US"/>
+        </w:rPr>
+        <w:t>Diagram</w:t>
+      </w:r>
+      <w:r>
+        <w:rPr>
+          <w:rFonts w:ascii="Arial" w:hAnsi="Arial" w:cs="Arial"/>
+          <w:b/>
+          <w:bCs/>
+          <w:sz w:val="28"/>
+          <w:szCs w:val="28"/>
+          <w:lang w:val="en-US"/>
+        </w:rPr>
+        <w:t>:</w:t>
+      </w:r>
+    </w:p>
+    <w:p>
+      <w:pPr>
+        <w:jc w:val="both"/>
+        <w:rPr>
+          <w:rFonts w:ascii="Arial" w:hAnsi="Arial" w:cs="Arial"/>
+          <w:sz w:val="24"/>
+          <w:szCs w:val="24"/>
+          <w:lang w:val="en-US"/>
+        </w:rPr>
+      </w:pPr>
+      <w:r>
+        <w:rPr>
+          <w:rFonts w:ascii="Arial" w:hAnsi="Arial" w:cs="Arial"/>
+          <w:sz w:val="24"/>
+          <w:szCs w:val="24"/>
+          <w:lang w:val="en-US"/>
+        </w:rPr>
+        <w:drawing>
+          <wp:inline distT="0" distB="0" distL="0" distR="0" wp14:anchorId="7D64B010" wp14:editId="61A161C3">
+            <wp:extent cx="5943600" cy="3165475"/>
+            <wp:effectExtent l="0" t="0" r="0" b="0"/>
+            <wp:docPr id="1" name="Picture 1" descr="Diagram&#10;&#10;Description automatically generated"/>
+            <wp:cNvGraphicFramePr>
+              <a:graphicFrameLocks xmlns:a="http://schemas.openxmlformats.org/drawingml/2006/main" noChangeAspect="1"/>
+            </wp:cNvGraphicFramePr>
+            <a:graphic xmlns:a="http://schemas.openxmlformats.org/drawingml/2006/main">
+              <a:graphicData uri="http://schemas.openxmlformats.org/drawingml/2006/picture">
+                <pic:pic xmlns:pic="http://schemas.openxmlformats.org/drawingml/2006/picture">
+                  <pic:nvPicPr>
+                    <pic:cNvPr id="1" name="Picture 1" descr="Diagram&#10;&#10;Description automatically generated"/>
+                    <pic:cNvPicPr/>
+                  </pic:nvPicPr>
+                  <pic:blipFill>
+                    <a:blip r:embed="rId7"/>
+                    <a:stretch>
+                      <a:fillRect/>
+                    </a:stretch>
+                  </pic:blipFill>
+                  <pic:spPr>
+                    <a:xfrm>
+                      <a:off x="0" y="0"/>
+                      <a:ext cx="5943600" cy="3165475"/>
+                    </a:xfrm>
+                    <a:prstGeom prst="rect">
+                      <a:avLst/>
+                    </a:prstGeom>
+                  </pic:spPr>
+                </pic:pic>
+              </a:graphicData>
+            </a:graphic>
+          </wp:inline>
+        </w:drawing>
+      </w:r>
     </w:p>
     <w:sectPr>
+      <w:footerReference w:type="even" r:id="rId8"/>
+      <w:footerReference w:type="default" r:id="rId9"/>
       <w:pgSz w:w="12240" w:h="15840"/>
       <w:pgMar w:top="1440" w:right="1440" w:bottom="1440" w:left="1440" w:header="708" w:footer="708" w:gutter="0"/>
       <w:cols w:space="708"/>
@@ -1958,6 +2095,173 @@
     </w:sectPr>
   </w:body>
 </w:document>
+</file>
+
+<file path=word/endnotes.xml><?xml version="1.0" encoding="utf-8"?>
+<w:endnotes xmlns:wpc="http://schemas.microsoft.com/office/word/2010/wordprocessingCanvas" xmlns:cx="http://schemas.microsoft.com/office/drawing/2014/chartex" xmlns:cx1="http://schemas.microsoft.com/office/drawing/2015/9/8/chartex" xmlns:cx2="http://schemas.microsoft.com/office/drawing/2015/10/21/chartex" xmlns:cx3="http://schemas.microsoft.com/office/drawing/2016/5/9/chartex" xmlns:cx4="http://schemas.microsoft.com/office/drawing/2016/5/10/chartex" xmlns:cx5="http://schemas.microsoft.com/office/drawing/2016/5/11/chartex" xmlns:cx6="http://schemas.microsoft.com/office/drawing/2016/5/12/chartex" xmlns:cx7="http://schemas.microsoft.com/office/drawing/2016/5/13/chartex" xmlns:cx8="http://schemas.microsoft.com/office/drawing/2016/5/14/chartex" xmlns:mc="http://schemas.openxmlformats.org/markup-compatibility/2006" xmlns:aink="http://schemas.microsoft.com/office/drawing/2016/ink" xmlns:am3d="http://schemas.microsoft.com/office/drawing/2017/model3d" xmlns:o="urn:schemas-microsoft-com:office:office" xmlns:r="http://schemas.openxmlformats.org/officeDocument/2006/relationships" xmlns:m="http://schemas.openxmlformats.org/officeDocument/2006/math" xmlns:v="urn:schemas-microsoft-com:vml" xmlns:wp14="http://schemas.microsoft.com/office/word/2010/wordprocessingDrawing" xmlns:wp="http://schemas.openxmlformats.org/drawingml/2006/wordprocessingDrawing" xmlns:w10="urn:schemas-microsoft-com:office:word" xmlns:w="http://schemas.openxmlformats.org/wordprocessingml/2006/main" xmlns:w14="http://schemas.microsoft.com/office/word/2010/wordml" xmlns:w15="http://schemas.microsoft.com/office/word/2012/wordml" xmlns:w16cex="http://schemas.microsoft.com/office/word/2018/wordml/cex" xmlns:w16cid="http://schemas.microsoft.com/office/word/2016/wordml/cid" xmlns:w16="http://schemas.microsoft.com/office/word/2018/wordml" xmlns:w16sdtdh="http://schemas.microsoft.com/office/word/2020/wordml/sdtdatahash" xmlns:w16se="http://schemas.microsoft.com/office/word/2015/wordml/symex" xmlns:wpg="http://schemas.microsoft.com/office/word/2010/wordprocessingGroup" xmlns:wpi="http://schemas.microsoft.com/office/word/2010/wordprocessingInk" xmlns:wne="http://schemas.microsoft.com/office/word/2006/wordml" xmlns:wps="http://schemas.microsoft.com/office/word/2010/wordprocessingShape" mc:Ignorable="w14 w15 w16se w16cid w16 w16cex w16sdtdh wp14">
+  <w:endnote w:type="separator" w:id="-1">
+    <w:p>
+      <w:pPr>
+        <w:spacing w:after="0" w:line="240" w:lineRule="auto"/>
+      </w:pPr>
+      <w:r>
+        <w:separator/>
+      </w:r>
+    </w:p>
+  </w:endnote>
+  <w:endnote w:type="continuationSeparator" w:id="0">
+    <w:p>
+      <w:pPr>
+        <w:spacing w:after="0" w:line="240" w:lineRule="auto"/>
+      </w:pPr>
+      <w:r>
+        <w:continuationSeparator/>
+      </w:r>
+    </w:p>
+  </w:endnote>
+</w:endnotes>
+</file>
+
+<file path=word/footer1.xml><?xml version="1.0" encoding="utf-8"?>
+<w:ftr xmlns:wpc="http://schemas.microsoft.com/office/word/2010/wordprocessingCanvas" xmlns:cx="http://schemas.microsoft.com/office/drawing/2014/chartex" xmlns:cx1="http://schemas.microsoft.com/office/drawing/2015/9/8/chartex" xmlns:cx2="http://schemas.microsoft.com/office/drawing/2015/10/21/chartex" xmlns:cx3="http://schemas.microsoft.com/office/drawing/2016/5/9/chartex" xmlns:cx4="http://schemas.microsoft.com/office/drawing/2016/5/10/chartex" xmlns:cx5="http://schemas.microsoft.com/office/drawing/2016/5/11/chartex" xmlns:cx6="http://schemas.microsoft.com/office/drawing/2016/5/12/chartex" xmlns:cx7="http://schemas.microsoft.com/office/drawing/2016/5/13/chartex" xmlns:cx8="http://schemas.microsoft.com/office/drawing/2016/5/14/chartex" xmlns:mc="http://schemas.openxmlformats.org/markup-compatibility/2006" xmlns:aink="http://schemas.microsoft.com/office/drawing/2016/ink" xmlns:am3d="http://schemas.microsoft.com/office/drawing/2017/model3d" xmlns:o="urn:schemas-microsoft-com:office:office" xmlns:r="http://schemas.openxmlformats.org/officeDocument/2006/relationships" xmlns:m="http://schemas.openxmlformats.org/officeDocument/2006/math" xmlns:v="urn:schemas-microsoft-com:vml" xmlns:wp14="http://schemas.microsoft.com/office/word/2010/wordprocessingDrawing" xmlns:wp="http://schemas.openxmlformats.org/drawingml/2006/wordprocessingDrawing" xmlns:w10="urn:schemas-microsoft-com:office:word" xmlns:w="http://schemas.openxmlformats.org/wordprocessingml/2006/main" xmlns:w14="http://schemas.microsoft.com/office/word/2010/wordml" xmlns:w15="http://schemas.microsoft.com/office/word/2012/wordml" xmlns:w16cex="http://schemas.microsoft.com/office/word/2018/wordml/cex" xmlns:w16cid="http://schemas.microsoft.com/office/word/2016/wordml/cid" xmlns:w16="http://schemas.microsoft.com/office/word/2018/wordml" xmlns:w16sdtdh="http://schemas.microsoft.com/office/word/2020/wordml/sdtdatahash" xmlns:w16se="http://schemas.microsoft.com/office/word/2015/wordml/symex" xmlns:wpg="http://schemas.microsoft.com/office/word/2010/wordprocessingGroup" xmlns:wpi="http://schemas.microsoft.com/office/word/2010/wordprocessingInk" xmlns:wne="http://schemas.microsoft.com/office/word/2006/wordml" xmlns:wps="http://schemas.microsoft.com/office/word/2010/wordprocessingShape" mc:Ignorable="w14 w15 w16se w16cid w16 w16cex w16sdtdh wp14">
+  <w:sdt>
+    <w:sdtPr>
+      <w:rPr>
+        <w:rStyle w:val="PageNumber"/>
+      </w:rPr>
+      <w:id w:val="1206219378"/>
+      <w:docPartObj>
+        <w:docPartGallery w:val="Page Numbers (Bottom of Page)"/>
+        <w:docPartUnique/>
+      </w:docPartObj>
+    </w:sdtPr>
+    <w:sdtContent>
+      <w:p>
+        <w:pPr>
+          <w:pStyle w:val="Footer"/>
+          <w:framePr w:wrap="none" w:vAnchor="text" w:hAnchor="margin" w:xAlign="right" w:y="1"/>
+          <w:rPr>
+            <w:rStyle w:val="PageNumber"/>
+          </w:rPr>
+        </w:pPr>
+        <w:r>
+          <w:rPr>
+            <w:rStyle w:val="PageNumber"/>
+          </w:rPr>
+          <w:fldChar w:fldCharType="begin"/>
+        </w:r>
+        <w:r>
+          <w:rPr>
+            <w:rStyle w:val="PageNumber"/>
+          </w:rPr>
+          <w:instrText xml:space="preserve"> PAGE </w:instrText>
+        </w:r>
+        <w:r>
+          <w:rPr>
+            <w:rStyle w:val="PageNumber"/>
+          </w:rPr>
+          <w:fldChar w:fldCharType="end"/>
+        </w:r>
+      </w:p>
+    </w:sdtContent>
+  </w:sdt>
+  <w:p>
+    <w:pPr>
+      <w:pStyle w:val="Footer"/>
+      <w:ind w:right="360"/>
+    </w:pPr>
+  </w:p>
+</w:ftr>
+</file>
+
+<file path=word/footer2.xml><?xml version="1.0" encoding="utf-8"?>
+<w:ftr xmlns:wpc="http://schemas.microsoft.com/office/word/2010/wordprocessingCanvas" xmlns:cx="http://schemas.microsoft.com/office/drawing/2014/chartex" xmlns:cx1="http://schemas.microsoft.com/office/drawing/2015/9/8/chartex" xmlns:cx2="http://schemas.microsoft.com/office/drawing/2015/10/21/chartex" xmlns:cx3="http://schemas.microsoft.com/office/drawing/2016/5/9/chartex" xmlns:cx4="http://schemas.microsoft.com/office/drawing/2016/5/10/chartex" xmlns:cx5="http://schemas.microsoft.com/office/drawing/2016/5/11/chartex" xmlns:cx6="http://schemas.microsoft.com/office/drawing/2016/5/12/chartex" xmlns:cx7="http://schemas.microsoft.com/office/drawing/2016/5/13/chartex" xmlns:cx8="http://schemas.microsoft.com/office/drawing/2016/5/14/chartex" xmlns:mc="http://schemas.openxmlformats.org/markup-compatibility/2006" xmlns:aink="http://schemas.microsoft.com/office/drawing/2016/ink" xmlns:am3d="http://schemas.microsoft.com/office/drawing/2017/model3d" xmlns:o="urn:schemas-microsoft-com:office:office" xmlns:r="http://schemas.openxmlformats.org/officeDocument/2006/relationships" xmlns:m="http://schemas.openxmlformats.org/officeDocument/2006/math" xmlns:v="urn:schemas-microsoft-com:vml" xmlns:wp14="http://schemas.microsoft.com/office/word/2010/wordprocessingDrawing" xmlns:wp="http://schemas.openxmlformats.org/drawingml/2006/wordprocessingDrawing" xmlns:w10="urn:schemas-microsoft-com:office:word" xmlns:w="http://schemas.openxmlformats.org/wordprocessingml/2006/main" xmlns:w14="http://schemas.microsoft.com/office/word/2010/wordml" xmlns:w15="http://schemas.microsoft.com/office/word/2012/wordml" xmlns:w16cex="http://schemas.microsoft.com/office/word/2018/wordml/cex" xmlns:w16cid="http://schemas.microsoft.com/office/word/2016/wordml/cid" xmlns:w16="http://schemas.microsoft.com/office/word/2018/wordml" xmlns:w16sdtdh="http://schemas.microsoft.com/office/word/2020/wordml/sdtdatahash" xmlns:w16se="http://schemas.microsoft.com/office/word/2015/wordml/symex" xmlns:wpg="http://schemas.microsoft.com/office/word/2010/wordprocessingGroup" xmlns:wpi="http://schemas.microsoft.com/office/word/2010/wordprocessingInk" xmlns:wne="http://schemas.microsoft.com/office/word/2006/wordml" xmlns:wps="http://schemas.microsoft.com/office/word/2010/wordprocessingShape" mc:Ignorable="w14 w15 w16se w16cid w16 w16cex w16sdtdh wp14">
+  <w:sdt>
+    <w:sdtPr>
+      <w:rPr>
+        <w:rStyle w:val="PageNumber"/>
+      </w:rPr>
+      <w:id w:val="957375127"/>
+      <w:docPartObj>
+        <w:docPartGallery w:val="Page Numbers (Bottom of Page)"/>
+        <w:docPartUnique/>
+      </w:docPartObj>
+    </w:sdtPr>
+    <w:sdtContent>
+      <w:p>
+        <w:pPr>
+          <w:pStyle w:val="Footer"/>
+          <w:framePr w:wrap="none" w:vAnchor="text" w:hAnchor="margin" w:xAlign="right" w:y="1"/>
+          <w:rPr>
+            <w:rStyle w:val="PageNumber"/>
+          </w:rPr>
+        </w:pPr>
+        <w:r>
+          <w:rPr>
+            <w:rStyle w:val="PageNumber"/>
+          </w:rPr>
+          <w:fldChar w:fldCharType="begin"/>
+        </w:r>
+        <w:r>
+          <w:rPr>
+            <w:rStyle w:val="PageNumber"/>
+          </w:rPr>
+          <w:instrText xml:space="preserve"> PAGE </w:instrText>
+        </w:r>
+        <w:r>
+          <w:rPr>
+            <w:rStyle w:val="PageNumber"/>
+          </w:rPr>
+          <w:fldChar w:fldCharType="separate"/>
+        </w:r>
+        <w:r>
+          <w:rPr>
+            <w:rStyle w:val="PageNumber"/>
+            <w:noProof/>
+          </w:rPr>
+          <w:t>2</w:t>
+        </w:r>
+        <w:r>
+          <w:rPr>
+            <w:rStyle w:val="PageNumber"/>
+          </w:rPr>
+          <w:fldChar w:fldCharType="end"/>
+        </w:r>
+      </w:p>
+    </w:sdtContent>
+  </w:sdt>
+  <w:p>
+    <w:pPr>
+      <w:pStyle w:val="Footer"/>
+      <w:ind w:right="360"/>
+    </w:pPr>
+  </w:p>
+</w:ftr>
+</file>
+
+<file path=word/footnotes.xml><?xml version="1.0" encoding="utf-8"?>
+<w:footnotes xmlns:wpc="http://schemas.microsoft.com/office/word/2010/wordprocessingCanvas" xmlns:cx="http://schemas.microsoft.com/office/drawing/2014/chartex" xmlns:cx1="http://schemas.microsoft.com/office/drawing/2015/9/8/chartex" xmlns:cx2="http://schemas.microsoft.com/office/drawing/2015/10/21/chartex" xmlns:cx3="http://schemas.microsoft.com/office/drawing/2016/5/9/chartex" xmlns:cx4="http://schemas.microsoft.com/office/drawing/2016/5/10/chartex" xmlns:cx5="http://schemas.microsoft.com/office/drawing/2016/5/11/chartex" xmlns:cx6="http://schemas.microsoft.com/office/drawing/2016/5/12/chartex" xmlns:cx7="http://schemas.microsoft.com/office/drawing/2016/5/13/chartex" xmlns:cx8="http://schemas.microsoft.com/office/drawing/2016/5/14/chartex" xmlns:mc="http://schemas.openxmlformats.org/markup-compatibility/2006" xmlns:aink="http://schemas.microsoft.com/office/drawing/2016/ink" xmlns:am3d="http://schemas.microsoft.com/office/drawing/2017/model3d" xmlns:o="urn:schemas-microsoft-com:office:office" xmlns:r="http://schemas.openxmlformats.org/officeDocument/2006/relationships" xmlns:m="http://schemas.openxmlformats.org/officeDocument/2006/math" xmlns:v="urn:schemas-microsoft-com:vml" xmlns:wp14="http://schemas.microsoft.com/office/word/2010/wordprocessingDrawing" xmlns:wp="http://schemas.openxmlformats.org/drawingml/2006/wordprocessingDrawing" xmlns:w10="urn:schemas-microsoft-com:office:word" xmlns:w="http://schemas.openxmlformats.org/wordprocessingml/2006/main" xmlns:w14="http://schemas.microsoft.com/office/word/2010/wordml" xmlns:w15="http://schemas.microsoft.com/office/word/2012/wordml" xmlns:w16cex="http://schemas.microsoft.com/office/word/2018/wordml/cex" xmlns:w16cid="http://schemas.microsoft.com/office/word/2016/wordml/cid" xmlns:w16="http://schemas.microsoft.com/office/word/2018/wordml" xmlns:w16sdtdh="http://schemas.microsoft.com/office/word/2020/wordml/sdtdatahash" xmlns:w16se="http://schemas.microsoft.com/office/word/2015/wordml/symex" xmlns:wpg="http://schemas.microsoft.com/office/word/2010/wordprocessingGroup" xmlns:wpi="http://schemas.microsoft.com/office/word/2010/wordprocessingInk" xmlns:wne="http://schemas.microsoft.com/office/word/2006/wordml" xmlns:wps="http://schemas.microsoft.com/office/word/2010/wordprocessingShape" mc:Ignorable="w14 w15 w16se w16cid w16 w16cex w16sdtdh wp14">
+  <w:footnote w:type="separator" w:id="-1">
+    <w:p>
+      <w:pPr>
+        <w:spacing w:after="0" w:line="240" w:lineRule="auto"/>
+      </w:pPr>
+      <w:r>
+        <w:separator/>
+      </w:r>
+    </w:p>
+  </w:footnote>
+  <w:footnote w:type="continuationSeparator" w:id="0">
+    <w:p>
+      <w:pPr>
+        <w:spacing w:after="0" w:line="240" w:lineRule="auto"/>
+      </w:pPr>
+      <w:r>
+        <w:continuationSeparator/>
+      </w:r>
+    </w:p>
+  </w:footnote>
+</w:footnotes>
 </file>
 
 <file path=word/numbering.xml><?xml version="1.0" encoding="utf-8"?>
@@ -2859,6 +3163,58 @@
       <w:lang w:eastAsia="en-CA"/>
     </w:rPr>
   </w:style>
+  <w:style w:type="paragraph" w:styleId="Header">
+    <w:name w:val="header"/>
+    <w:basedOn w:val="Normal"/>
+    <w:link w:val="HeaderChar"/>
+    <w:uiPriority w:val="99"/>
+    <w:unhideWhenUsed/>
+    <w:rsid w:val="006068CD"/>
+    <w:pPr>
+      <w:tabs>
+        <w:tab w:val="center" w:pos="4513"/>
+        <w:tab w:val="right" w:pos="9026"/>
+      </w:tabs>
+      <w:spacing w:after="0" w:line="240" w:lineRule="auto"/>
+    </w:pPr>
+  </w:style>
+  <w:style w:type="character" w:customStyle="1" w:styleId="HeaderChar">
+    <w:name w:val="Header Char"/>
+    <w:basedOn w:val="DefaultParagraphFont"/>
+    <w:link w:val="Header"/>
+    <w:uiPriority w:val="99"/>
+    <w:rsid w:val="006068CD"/>
+  </w:style>
+  <w:style w:type="paragraph" w:styleId="Footer">
+    <w:name w:val="footer"/>
+    <w:basedOn w:val="Normal"/>
+    <w:link w:val="FooterChar"/>
+    <w:uiPriority w:val="99"/>
+    <w:unhideWhenUsed/>
+    <w:rsid w:val="006068CD"/>
+    <w:pPr>
+      <w:tabs>
+        <w:tab w:val="center" w:pos="4513"/>
+        <w:tab w:val="right" w:pos="9026"/>
+      </w:tabs>
+      <w:spacing w:after="0" w:line="240" w:lineRule="auto"/>
+    </w:pPr>
+  </w:style>
+  <w:style w:type="character" w:customStyle="1" w:styleId="FooterChar">
+    <w:name w:val="Footer Char"/>
+    <w:basedOn w:val="DefaultParagraphFont"/>
+    <w:link w:val="Footer"/>
+    <w:uiPriority w:val="99"/>
+    <w:rsid w:val="006068CD"/>
+  </w:style>
+  <w:style w:type="character" w:styleId="PageNumber">
+    <w:name w:val="page number"/>
+    <w:basedOn w:val="DefaultParagraphFont"/>
+    <w:uiPriority w:val="99"/>
+    <w:semiHidden/>
+    <w:unhideWhenUsed/>
+    <w:rsid w:val="006068CD"/>
+  </w:style>
 </w:styles>
 </file>
 

</xml_diff>